<commit_message>
[ADD] - BART MIJN SRPINTS
</commit_message>
<xml_diff>
--- a/Documenten/Sprints/Sprint 4/BCLW_Bart_van_Maarschalkerweerd.docx
+++ b/Documenten/Sprints/Sprint 4/BCLW_Bart_van_Maarschalkerweerd.docx
@@ -4278,7 +4278,19 @@
         <w:rPr>
           <w:rFonts w:ascii="Titillium Web" w:hAnsi="Titillium Web"/>
         </w:rPr>
-        <w:t xml:space="preserve"> nog weten te verbeteren en ook al redelijk wat gedaan van de borden detectie.</w:t>
+        <w:t xml:space="preserve"> nog weten te verbeteren en ook al redelijk wat gedaan van de borden detectie</w:t>
+      </w:r>
+      <w:r>
+        <w:rPr>
+          <w:rFonts w:ascii="Titillium Web" w:hAnsi="Titillium Web"/>
+        </w:rPr>
+        <w:t xml:space="preserve"> (werkend!)</w:t>
+      </w:r>
+      <w:r>
+        <w:rPr>
+          <w:rFonts w:ascii="Titillium Web" w:hAnsi="Titillium Web"/>
+        </w:rPr>
+        <w:t>.</w:t>
       </w:r>
       <w:r>
         <w:rPr>
@@ -4318,8 +4330,16 @@
         <w:rPr>
           <w:rFonts w:ascii="Titillium Web" w:hAnsi="Titillium Web"/>
         </w:rPr>
-        <w:t>, waarop ik tests heb uitgevoerd.</w:t>
+        <w:t>, waarop ik tests heb uitgevoerd</w:t>
       </w:r>
+      <w:r>
+        <w:rPr>
+          <w:rFonts w:ascii="Titillium Web" w:hAnsi="Titillium Web"/>
+        </w:rPr>
+        <w:t xml:space="preserve"> en deze dus werken!</w:t>
+      </w:r>
+      <w:bookmarkStart w:id="0" w:name="_GoBack"/>
+      <w:bookmarkEnd w:id="0"/>
       <w:r>
         <w:rPr>
           <w:rFonts w:ascii="Titillium Web" w:hAnsi="Titillium Web"/>
@@ -4416,8 +4436,6 @@
         </w:rPr>
         <w:t>.</w:t>
       </w:r>
-      <w:bookmarkStart w:id="0" w:name="_GoBack"/>
-      <w:bookmarkEnd w:id="0"/>
       <w:r>
         <w:rPr>
           <w:rFonts w:ascii="Titillium Web" w:hAnsi="Titillium Web"/>

</xml_diff>